<commit_message>
Lab8 number and report fix
</commit_message>
<xml_diff>
--- a/Lab8/Lab8/Lab8_Plostak_26.docx
+++ b/Lab8/Lab8/Lab8_Plostak_26.docx
@@ -6321,9 +6321,18 @@
           <w:color w:val="000000"/>
           <w:sz w:val="19"/>
           <w:szCs w:val="19"/>
-          <w:lang w:val="ru-RU"/>
-        </w:rPr>
-        <w:t>4);</w:t>
+        </w:rPr>
+        <w:t>8</w:t>
+      </w:r>
+      <w:r>
+        <w:rPr>
+          <w:rFonts w:ascii="Consolas" w:hAnsi="Consolas" w:cs="Consolas"/>
+          <w:color w:val="000000"/>
+          <w:sz w:val="19"/>
+          <w:szCs w:val="19"/>
+          <w:lang w:val="ru-RU"/>
+        </w:rPr>
+        <w:t>);</w:t>
       </w:r>
     </w:p>
     <w:p>
@@ -8797,35 +8806,17 @@
           <w:szCs w:val="28"/>
         </w:rPr>
       </w:pPr>
-      <w:r>
-        <w:fldChar w:fldCharType="begin"/>
-      </w:r>
-      <w:r>
-        <w:instrText>HYPERLINK "https://github.com/feedblackg44/kpilabs/blob/master/Lab8/Lab8/functions.cpp"</w:instrText>
-      </w:r>
-      <w:r>
-        <w:fldChar w:fldCharType="separate"/>
-      </w:r>
-      <w:r>
-        <w:rPr>
-          <w:rStyle w:val="Hyperlink"/>
-          <w:rFonts w:ascii="Times New Roman" w:hAnsi="Times New Roman" w:cs="Times New Roman"/>
-          <w:sz w:val="28"/>
-          <w:szCs w:val="28"/>
-        </w:rPr>
-        <w:t>functions.cpp</w:t>
-      </w:r>
-      <w:r>
-        <w:rPr>
-          <w:rStyle w:val="Hyperlink"/>
-          <w:rFonts w:ascii="Times New Roman" w:hAnsi="Times New Roman" w:cs="Times New Roman"/>
-          <w:sz w:val="28"/>
-          <w:szCs w:val="28"/>
-        </w:rPr>
-        <w:fldChar w:fldCharType="end"/>
-      </w:r>
-      <w:bookmarkStart w:id="0" w:name="_GoBack"/>
-      <w:bookmarkEnd w:id="0"/>
+      <w:hyperlink r:id="rId8" w:history="1">
+        <w:r>
+          <w:rPr>
+            <w:rStyle w:val="Hyperlink"/>
+            <w:rFonts w:ascii="Times New Roman" w:hAnsi="Times New Roman" w:cs="Times New Roman"/>
+            <w:sz w:val="28"/>
+            <w:szCs w:val="28"/>
+          </w:rPr>
+          <w:t>functions.cpp</w:t>
+        </w:r>
+      </w:hyperlink>
       <w:r>
         <w:rPr>
           <w:rStyle w:val="Hyperlink"/>
@@ -12858,7 +12849,7 @@
           <w:lang w:val="uk-UA"/>
         </w:rPr>
       </w:pPr>
-      <w:hyperlink r:id="rId8" w:history="1">
+      <w:hyperlink r:id="rId9" w:history="1">
         <w:proofErr w:type="spellStart"/>
         <w:r>
           <w:rPr>
@@ -12886,7 +12877,7 @@
           <w:lang w:val="uk-UA"/>
         </w:rPr>
       </w:pPr>
-      <w:hyperlink r:id="rId9" w:history="1">
+      <w:hyperlink r:id="rId10" w:history="1">
         <w:r>
           <w:rPr>
             <w:rStyle w:val="Hyperlink"/>
@@ -13026,479 +13017,6 @@
             <wp:extent cx="4819650" cy="3505200"/>
             <wp:effectExtent l="0" t="0" r="0" b="0"/>
             <wp:docPr id="5" name="Picture 5"/>
-            <wp:cNvGraphicFramePr>
-              <a:graphicFrameLocks xmlns:a="http://schemas.openxmlformats.org/drawingml/2006/main" noChangeAspect="1"/>
-            </wp:cNvGraphicFramePr>
-            <a:graphic xmlns:a="http://schemas.openxmlformats.org/drawingml/2006/main">
-              <a:graphicData uri="http://schemas.openxmlformats.org/drawingml/2006/picture">
-                <pic:pic xmlns:pic="http://schemas.openxmlformats.org/drawingml/2006/picture">
-                  <pic:nvPicPr>
-                    <pic:cNvPr id="1" name=""/>
-                    <pic:cNvPicPr/>
-                  </pic:nvPicPr>
-                  <pic:blipFill>
-                    <a:blip r:embed="rId10"/>
-                    <a:stretch>
-                      <a:fillRect/>
-                    </a:stretch>
-                  </pic:blipFill>
-                  <pic:spPr>
-                    <a:xfrm>
-                      <a:off x="0" y="0"/>
-                      <a:ext cx="4819650" cy="3505200"/>
-                    </a:xfrm>
-                    <a:prstGeom prst="rect">
-                      <a:avLst/>
-                    </a:prstGeom>
-                  </pic:spPr>
-                </pic:pic>
-              </a:graphicData>
-            </a:graphic>
-          </wp:inline>
-        </w:drawing>
-      </w:r>
-    </w:p>
-    <w:p>
-      <w:pPr>
-        <w:autoSpaceDE w:val="0"/>
-        <w:autoSpaceDN w:val="0"/>
-        <w:adjustRightInd w:val="0"/>
-        <w:spacing w:after="0" w:line="240" w:lineRule="auto"/>
-        <w:jc w:val="center"/>
-        <w:rPr>
-          <w:rFonts w:ascii="Times New Roman" w:hAnsi="Times New Roman" w:cs="Times New Roman"/>
-          <w:sz w:val="40"/>
-          <w:szCs w:val="24"/>
-          <w:lang w:val="uk-UA"/>
-        </w:rPr>
-      </w:pPr>
-    </w:p>
-    <w:p>
-      <w:pPr>
-        <w:autoSpaceDE w:val="0"/>
-        <w:autoSpaceDN w:val="0"/>
-        <w:adjustRightInd w:val="0"/>
-        <w:spacing w:after="0" w:line="240" w:lineRule="auto"/>
-        <w:jc w:val="center"/>
-        <w:rPr>
-          <w:rFonts w:ascii="Times New Roman" w:hAnsi="Times New Roman" w:cs="Times New Roman"/>
-          <w:sz w:val="40"/>
-          <w:szCs w:val="24"/>
-          <w:lang w:val="uk-UA"/>
-        </w:rPr>
-      </w:pPr>
-    </w:p>
-    <w:p>
-      <w:pPr>
-        <w:autoSpaceDE w:val="0"/>
-        <w:autoSpaceDN w:val="0"/>
-        <w:adjustRightInd w:val="0"/>
-        <w:spacing w:after="0" w:line="240" w:lineRule="auto"/>
-        <w:jc w:val="center"/>
-        <w:rPr>
-          <w:rFonts w:ascii="Times New Roman" w:hAnsi="Times New Roman" w:cs="Times New Roman"/>
-          <w:sz w:val="40"/>
-          <w:szCs w:val="24"/>
-          <w:lang w:val="uk-UA"/>
-        </w:rPr>
-      </w:pPr>
-      <w:r>
-        <w:rPr>
-          <w:rFonts w:ascii="Times New Roman" w:hAnsi="Times New Roman" w:cs="Times New Roman"/>
-          <w:sz w:val="40"/>
-          <w:szCs w:val="24"/>
-          <w:lang w:val="uk-UA"/>
-        </w:rPr>
-        <w:t xml:space="preserve">5. </w:t>
-      </w:r>
-      <w:proofErr w:type="spellStart"/>
-      <w:r>
-        <w:rPr>
-          <w:rFonts w:ascii="Times New Roman" w:hAnsi="Times New Roman" w:cs="Times New Roman"/>
-          <w:sz w:val="40"/>
-          <w:szCs w:val="24"/>
-          <w:lang w:val="uk-UA"/>
-        </w:rPr>
-        <w:t>Перевiрка</w:t>
-      </w:r>
-      <w:proofErr w:type="spellEnd"/>
-      <w:r>
-        <w:rPr>
-          <w:rFonts w:ascii="Times New Roman" w:hAnsi="Times New Roman" w:cs="Times New Roman"/>
-          <w:sz w:val="40"/>
-          <w:szCs w:val="24"/>
-          <w:lang w:val="uk-UA"/>
-        </w:rPr>
-        <w:t xml:space="preserve"> </w:t>
-      </w:r>
-      <w:proofErr w:type="spellStart"/>
-      <w:r>
-        <w:rPr>
-          <w:rFonts w:ascii="Times New Roman" w:hAnsi="Times New Roman" w:cs="Times New Roman"/>
-          <w:sz w:val="40"/>
-          <w:szCs w:val="24"/>
-          <w:lang w:val="uk-UA"/>
-        </w:rPr>
-        <w:t>результатiв</w:t>
-      </w:r>
-      <w:proofErr w:type="spellEnd"/>
-      <w:r>
-        <w:rPr>
-          <w:rFonts w:ascii="Times New Roman" w:hAnsi="Times New Roman" w:cs="Times New Roman"/>
-          <w:sz w:val="40"/>
-          <w:szCs w:val="24"/>
-          <w:lang w:val="ru-RU"/>
-        </w:rPr>
-        <w:t xml:space="preserve"> </w:t>
-      </w:r>
-      <w:r>
-        <w:rPr>
-          <w:rFonts w:ascii="Times New Roman" w:hAnsi="Times New Roman" w:cs="Times New Roman"/>
-          <w:sz w:val="40"/>
-          <w:szCs w:val="24"/>
-          <w:lang w:val="ru-RU"/>
-        </w:rPr>
-        <w:t xml:space="preserve">не </w:t>
-      </w:r>
-      <w:proofErr w:type="spellStart"/>
-      <w:r>
-        <w:rPr>
-          <w:rFonts w:ascii="Times New Roman" w:hAnsi="Times New Roman" w:cs="Times New Roman"/>
-          <w:sz w:val="40"/>
-          <w:szCs w:val="24"/>
-          <w:lang w:val="ru-RU"/>
-        </w:rPr>
-        <w:t>потр</w:t>
-      </w:r>
-      <w:r>
-        <w:rPr>
-          <w:rFonts w:ascii="Times New Roman" w:hAnsi="Times New Roman" w:cs="Times New Roman"/>
-          <w:sz w:val="40"/>
-          <w:szCs w:val="24"/>
-          <w:lang w:val="uk-UA"/>
-        </w:rPr>
-        <w:t>i</w:t>
-      </w:r>
-      <w:r>
-        <w:rPr>
-          <w:rFonts w:ascii="Times New Roman" w:hAnsi="Times New Roman" w:cs="Times New Roman"/>
-          <w:sz w:val="40"/>
-          <w:szCs w:val="24"/>
-          <w:lang w:val="uk-UA"/>
-        </w:rPr>
-        <w:t>бна</w:t>
-      </w:r>
-      <w:proofErr w:type="spellEnd"/>
-      <w:r>
-        <w:rPr>
-          <w:rFonts w:ascii="Times New Roman" w:hAnsi="Times New Roman" w:cs="Times New Roman"/>
-          <w:sz w:val="40"/>
-          <w:szCs w:val="24"/>
-          <w:lang w:val="uk-UA"/>
-        </w:rPr>
-        <w:t>.</w:t>
-      </w:r>
-    </w:p>
-    <w:p>
-      <w:pPr>
-        <w:autoSpaceDE w:val="0"/>
-        <w:autoSpaceDN w:val="0"/>
-        <w:adjustRightInd w:val="0"/>
-        <w:spacing w:after="0" w:line="240" w:lineRule="auto"/>
-        <w:jc w:val="center"/>
-        <w:rPr>
-          <w:rFonts w:ascii="Times New Roman" w:hAnsi="Times New Roman" w:cs="Times New Roman"/>
-          <w:sz w:val="40"/>
-          <w:szCs w:val="24"/>
-          <w:lang w:val="uk-UA"/>
-        </w:rPr>
-      </w:pPr>
-    </w:p>
-    <w:p>
-      <w:pPr>
-        <w:autoSpaceDE w:val="0"/>
-        <w:autoSpaceDN w:val="0"/>
-        <w:adjustRightInd w:val="0"/>
-        <w:spacing w:after="0" w:line="240" w:lineRule="auto"/>
-        <w:jc w:val="center"/>
-        <w:rPr>
-          <w:rFonts w:ascii="Times New Roman" w:hAnsi="Times New Roman" w:cs="Times New Roman"/>
-          <w:sz w:val="40"/>
-          <w:szCs w:val="24"/>
-          <w:lang w:val="uk-UA"/>
-        </w:rPr>
-      </w:pPr>
-      <w:r>
-        <w:rPr>
-          <w:rFonts w:ascii="Times New Roman" w:hAnsi="Times New Roman" w:cs="Times New Roman"/>
-          <w:sz w:val="40"/>
-          <w:szCs w:val="24"/>
-          <w:lang w:val="uk-UA"/>
-        </w:rPr>
-        <w:t>6</w:t>
-      </w:r>
-      <w:r>
-        <w:rPr>
-          <w:rFonts w:ascii="Times New Roman" w:hAnsi="Times New Roman" w:cs="Times New Roman"/>
-          <w:sz w:val="40"/>
-          <w:szCs w:val="24"/>
-          <w:lang w:val="uk-UA"/>
-        </w:rPr>
-        <w:t>. Висновок</w:t>
-      </w:r>
-    </w:p>
-    <w:p>
-      <w:pPr>
-        <w:autoSpaceDE w:val="0"/>
-        <w:autoSpaceDN w:val="0"/>
-        <w:adjustRightInd w:val="0"/>
-        <w:spacing w:after="0" w:line="240" w:lineRule="auto"/>
-        <w:jc w:val="center"/>
-        <w:rPr>
-          <w:rFonts w:ascii="Times New Roman" w:hAnsi="Times New Roman" w:cs="Times New Roman"/>
-          <w:sz w:val="40"/>
-          <w:szCs w:val="24"/>
-          <w:lang w:val="uk-UA"/>
-        </w:rPr>
-      </w:pPr>
-    </w:p>
-    <w:p>
-      <w:pPr>
-        <w:autoSpaceDE w:val="0"/>
-        <w:autoSpaceDN w:val="0"/>
-        <w:adjustRightInd w:val="0"/>
-        <w:spacing w:after="0" w:line="240" w:lineRule="auto"/>
-        <w:rPr>
-          <w:rFonts w:ascii="Times New Roman" w:hAnsi="Times New Roman" w:cs="Times New Roman"/>
-          <w:sz w:val="28"/>
-          <w:szCs w:val="28"/>
-          <w:lang w:val="ru-RU"/>
-        </w:rPr>
-      </w:pPr>
-      <w:r>
-        <w:rPr>
-          <w:rFonts w:ascii="Times New Roman" w:hAnsi="Times New Roman" w:cs="Times New Roman"/>
-          <w:sz w:val="28"/>
-          <w:szCs w:val="28"/>
-          <w:lang w:val="uk-UA"/>
-        </w:rPr>
-        <w:t>В ц</w:t>
-      </w:r>
-      <w:r>
-        <w:rPr>
-          <w:rFonts w:ascii="Times New Roman" w:hAnsi="Times New Roman" w:cs="Times New Roman"/>
-          <w:sz w:val="28"/>
-          <w:szCs w:val="28"/>
-          <w:lang w:val="uk-UA"/>
-        </w:rPr>
-        <w:t>і</w:t>
-      </w:r>
-      <w:r>
-        <w:rPr>
-          <w:rFonts w:ascii="Times New Roman" w:hAnsi="Times New Roman" w:cs="Times New Roman"/>
-          <w:sz w:val="28"/>
-          <w:szCs w:val="28"/>
-          <w:lang w:val="uk-UA"/>
-        </w:rPr>
-        <w:t>й лабораторн</w:t>
-      </w:r>
-      <w:r>
-        <w:rPr>
-          <w:rFonts w:ascii="Times New Roman" w:hAnsi="Times New Roman" w:cs="Times New Roman"/>
-          <w:sz w:val="28"/>
-          <w:szCs w:val="28"/>
-          <w:lang w:val="uk-UA"/>
-        </w:rPr>
-        <w:t>і</w:t>
-      </w:r>
-      <w:r>
-        <w:rPr>
-          <w:rFonts w:ascii="Times New Roman" w:hAnsi="Times New Roman" w:cs="Times New Roman"/>
-          <w:sz w:val="28"/>
-          <w:szCs w:val="28"/>
-          <w:lang w:val="uk-UA"/>
-        </w:rPr>
-        <w:t>й робот</w:t>
-      </w:r>
-      <w:r>
-        <w:rPr>
-          <w:rFonts w:ascii="Times New Roman" w:hAnsi="Times New Roman" w:cs="Times New Roman"/>
-          <w:sz w:val="28"/>
-          <w:szCs w:val="28"/>
-          <w:lang w:val="uk-UA"/>
-        </w:rPr>
-        <w:t>і</w:t>
-      </w:r>
-      <w:r>
-        <w:rPr>
-          <w:rFonts w:ascii="Times New Roman" w:hAnsi="Times New Roman" w:cs="Times New Roman"/>
-          <w:sz w:val="28"/>
-          <w:szCs w:val="28"/>
-          <w:lang w:val="uk-UA"/>
-        </w:rPr>
-        <w:t xml:space="preserve"> ми опанували технолог</w:t>
-      </w:r>
-      <w:r>
-        <w:rPr>
-          <w:rFonts w:ascii="Times New Roman" w:hAnsi="Times New Roman" w:cs="Times New Roman"/>
-          <w:sz w:val="28"/>
-          <w:szCs w:val="28"/>
-          <w:lang w:val="uk-UA"/>
-        </w:rPr>
-        <w:t>і</w:t>
-      </w:r>
-      <w:r>
-        <w:rPr>
-          <w:rFonts w:ascii="Times New Roman" w:hAnsi="Times New Roman" w:cs="Times New Roman"/>
-          <w:sz w:val="28"/>
-          <w:szCs w:val="28"/>
-          <w:lang w:val="uk-UA"/>
-        </w:rPr>
-        <w:t>ю використання двовим</w:t>
-      </w:r>
-      <w:r>
-        <w:rPr>
-          <w:rFonts w:ascii="Times New Roman" w:hAnsi="Times New Roman" w:cs="Times New Roman"/>
-          <w:sz w:val="28"/>
-          <w:szCs w:val="28"/>
-          <w:lang w:val="uk-UA"/>
-        </w:rPr>
-        <w:t>і</w:t>
-      </w:r>
-      <w:r>
-        <w:rPr>
-          <w:rFonts w:ascii="Times New Roman" w:hAnsi="Times New Roman" w:cs="Times New Roman"/>
-          <w:sz w:val="28"/>
-          <w:szCs w:val="28"/>
-          <w:lang w:val="uk-UA"/>
-        </w:rPr>
-        <w:t>рних масив</w:t>
-      </w:r>
-      <w:r>
-        <w:rPr>
-          <w:rFonts w:ascii="Times New Roman" w:hAnsi="Times New Roman" w:cs="Times New Roman"/>
-          <w:sz w:val="28"/>
-          <w:szCs w:val="28"/>
-          <w:lang w:val="uk-UA"/>
-        </w:rPr>
-        <w:t>і</w:t>
-      </w:r>
-      <w:r>
-        <w:rPr>
-          <w:rFonts w:ascii="Times New Roman" w:hAnsi="Times New Roman" w:cs="Times New Roman"/>
-          <w:sz w:val="28"/>
-          <w:szCs w:val="28"/>
-          <w:lang w:val="uk-UA"/>
-        </w:rPr>
-        <w:t xml:space="preserve">в даних (матриць), навчилися розробляти алгоритми та програми </w:t>
-      </w:r>
-      <w:r>
-        <w:rPr>
-          <w:rFonts w:ascii="Times New Roman" w:hAnsi="Times New Roman" w:cs="Times New Roman"/>
-          <w:sz w:val="28"/>
-          <w:szCs w:val="28"/>
-          <w:lang w:val="uk-UA"/>
-        </w:rPr>
-        <w:t>і</w:t>
-      </w:r>
-      <w:r>
-        <w:rPr>
-          <w:rFonts w:ascii="Times New Roman" w:hAnsi="Times New Roman" w:cs="Times New Roman"/>
-          <w:sz w:val="28"/>
-          <w:szCs w:val="28"/>
-          <w:lang w:val="uk-UA"/>
-        </w:rPr>
-        <w:t>з застосуванням матриць.</w:t>
-      </w:r>
-      <w:r>
-        <w:rPr>
-          <w:rFonts w:ascii="Times New Roman" w:hAnsi="Times New Roman" w:cs="Times New Roman"/>
-          <w:sz w:val="28"/>
-          <w:szCs w:val="28"/>
-          <w:lang w:val="uk-UA"/>
-        </w:rPr>
-        <w:t xml:space="preserve"> За допомогою двовим</w:t>
-      </w:r>
-      <w:r>
-        <w:rPr>
-          <w:rFonts w:ascii="Times New Roman" w:hAnsi="Times New Roman" w:cs="Times New Roman"/>
-          <w:sz w:val="28"/>
-          <w:szCs w:val="28"/>
-          <w:lang w:val="uk-UA"/>
-        </w:rPr>
-        <w:t>і</w:t>
-      </w:r>
-      <w:r>
-        <w:rPr>
-          <w:rFonts w:ascii="Times New Roman" w:hAnsi="Times New Roman" w:cs="Times New Roman"/>
-          <w:sz w:val="28"/>
-          <w:szCs w:val="28"/>
-          <w:lang w:val="uk-UA"/>
-        </w:rPr>
-        <w:t>рного масиву та вкладеного циклу ми заповнили матрицю елементами 1, 2, 3, …</w:t>
-      </w:r>
-      <w:r>
-        <w:rPr>
-          <w:rFonts w:ascii="Times New Roman" w:hAnsi="Times New Roman" w:cs="Times New Roman"/>
-          <w:sz w:val="28"/>
-          <w:szCs w:val="28"/>
-          <w:lang w:val="uk-UA"/>
-        </w:rPr>
-        <w:t>,</w:t>
-      </w:r>
-      <w:r>
-        <w:rPr>
-          <w:rFonts w:ascii="Times New Roman" w:hAnsi="Times New Roman" w:cs="Times New Roman"/>
-          <w:sz w:val="28"/>
-          <w:szCs w:val="28"/>
-          <w:lang w:val="uk-UA"/>
-        </w:rPr>
-        <w:t xml:space="preserve"> </w:t>
-      </w:r>
-      <w:r>
-        <w:rPr>
-          <w:rFonts w:ascii="Times New Roman" w:hAnsi="Times New Roman" w:cs="Times New Roman"/>
-          <w:sz w:val="28"/>
-          <w:szCs w:val="28"/>
-        </w:rPr>
-        <w:t>n</w:t>
-      </w:r>
-      <w:r>
-        <w:rPr>
-          <w:rFonts w:ascii="Times New Roman" w:hAnsi="Times New Roman" w:cs="Times New Roman"/>
-          <w:sz w:val="28"/>
-          <w:szCs w:val="28"/>
-          <w:lang w:val="uk-UA"/>
-        </w:rPr>
-        <w:t>, розм</w:t>
-      </w:r>
-      <w:r>
-        <w:rPr>
-          <w:rFonts w:ascii="Times New Roman" w:hAnsi="Times New Roman" w:cs="Times New Roman"/>
-          <w:sz w:val="28"/>
-          <w:szCs w:val="28"/>
-          <w:lang w:val="uk-UA"/>
-        </w:rPr>
-        <w:t>і</w:t>
-      </w:r>
-      <w:r>
-        <w:rPr>
-          <w:rFonts w:ascii="Times New Roman" w:hAnsi="Times New Roman" w:cs="Times New Roman"/>
-          <w:sz w:val="28"/>
-          <w:szCs w:val="28"/>
-          <w:lang w:val="uk-UA"/>
-        </w:rPr>
-        <w:t xml:space="preserve">щеними таким чином: </w:t>
-      </w:r>
-      <w:r>
-        <w:rPr>
-          <w:noProof/>
-        </w:rPr>
-        <w:drawing>
-          <wp:inline distT="0" distB="0" distL="0" distR="0" wp14:anchorId="0FAF6651" wp14:editId="0F345E9B">
-            <wp:extent cx="1238250" cy="1162050"/>
-            <wp:effectExtent l="0" t="0" r="0" b="0"/>
-            <wp:docPr id="6" name="Picture 6"/>
             <wp:cNvGraphicFramePr>
               <a:graphicFrameLocks xmlns:a="http://schemas.openxmlformats.org/drawingml/2006/main" noChangeAspect="1"/>
             </wp:cNvGraphicFramePr>
@@ -13518,6 +13036,479 @@
                   <pic:spPr>
                     <a:xfrm>
                       <a:off x="0" y="0"/>
+                      <a:ext cx="4819650" cy="3505200"/>
+                    </a:xfrm>
+                    <a:prstGeom prst="rect">
+                      <a:avLst/>
+                    </a:prstGeom>
+                  </pic:spPr>
+                </pic:pic>
+              </a:graphicData>
+            </a:graphic>
+          </wp:inline>
+        </w:drawing>
+      </w:r>
+    </w:p>
+    <w:p>
+      <w:pPr>
+        <w:autoSpaceDE w:val="0"/>
+        <w:autoSpaceDN w:val="0"/>
+        <w:adjustRightInd w:val="0"/>
+        <w:spacing w:after="0" w:line="240" w:lineRule="auto"/>
+        <w:jc w:val="center"/>
+        <w:rPr>
+          <w:rFonts w:ascii="Times New Roman" w:hAnsi="Times New Roman" w:cs="Times New Roman"/>
+          <w:sz w:val="40"/>
+          <w:szCs w:val="24"/>
+          <w:lang w:val="uk-UA"/>
+        </w:rPr>
+      </w:pPr>
+    </w:p>
+    <w:p>
+      <w:pPr>
+        <w:autoSpaceDE w:val="0"/>
+        <w:autoSpaceDN w:val="0"/>
+        <w:adjustRightInd w:val="0"/>
+        <w:spacing w:after="0" w:line="240" w:lineRule="auto"/>
+        <w:jc w:val="center"/>
+        <w:rPr>
+          <w:rFonts w:ascii="Times New Roman" w:hAnsi="Times New Roman" w:cs="Times New Roman"/>
+          <w:sz w:val="40"/>
+          <w:szCs w:val="24"/>
+          <w:lang w:val="uk-UA"/>
+        </w:rPr>
+      </w:pPr>
+    </w:p>
+    <w:p>
+      <w:pPr>
+        <w:autoSpaceDE w:val="0"/>
+        <w:autoSpaceDN w:val="0"/>
+        <w:adjustRightInd w:val="0"/>
+        <w:spacing w:after="0" w:line="240" w:lineRule="auto"/>
+        <w:jc w:val="center"/>
+        <w:rPr>
+          <w:rFonts w:ascii="Times New Roman" w:hAnsi="Times New Roman" w:cs="Times New Roman"/>
+          <w:sz w:val="40"/>
+          <w:szCs w:val="24"/>
+          <w:lang w:val="uk-UA"/>
+        </w:rPr>
+      </w:pPr>
+      <w:r>
+        <w:rPr>
+          <w:rFonts w:ascii="Times New Roman" w:hAnsi="Times New Roman" w:cs="Times New Roman"/>
+          <w:sz w:val="40"/>
+          <w:szCs w:val="24"/>
+          <w:lang w:val="uk-UA"/>
+        </w:rPr>
+        <w:t xml:space="preserve">5. </w:t>
+      </w:r>
+      <w:proofErr w:type="spellStart"/>
+      <w:r>
+        <w:rPr>
+          <w:rFonts w:ascii="Times New Roman" w:hAnsi="Times New Roman" w:cs="Times New Roman"/>
+          <w:sz w:val="40"/>
+          <w:szCs w:val="24"/>
+          <w:lang w:val="uk-UA"/>
+        </w:rPr>
+        <w:t>Перевiрка</w:t>
+      </w:r>
+      <w:proofErr w:type="spellEnd"/>
+      <w:r>
+        <w:rPr>
+          <w:rFonts w:ascii="Times New Roman" w:hAnsi="Times New Roman" w:cs="Times New Roman"/>
+          <w:sz w:val="40"/>
+          <w:szCs w:val="24"/>
+          <w:lang w:val="uk-UA"/>
+        </w:rPr>
+        <w:t xml:space="preserve"> </w:t>
+      </w:r>
+      <w:proofErr w:type="spellStart"/>
+      <w:r>
+        <w:rPr>
+          <w:rFonts w:ascii="Times New Roman" w:hAnsi="Times New Roman" w:cs="Times New Roman"/>
+          <w:sz w:val="40"/>
+          <w:szCs w:val="24"/>
+          <w:lang w:val="uk-UA"/>
+        </w:rPr>
+        <w:t>результатiв</w:t>
+      </w:r>
+      <w:proofErr w:type="spellEnd"/>
+      <w:r>
+        <w:rPr>
+          <w:rFonts w:ascii="Times New Roman" w:hAnsi="Times New Roman" w:cs="Times New Roman"/>
+          <w:sz w:val="40"/>
+          <w:szCs w:val="24"/>
+          <w:lang w:val="ru-RU"/>
+        </w:rPr>
+        <w:t xml:space="preserve"> </w:t>
+      </w:r>
+      <w:r>
+        <w:rPr>
+          <w:rFonts w:ascii="Times New Roman" w:hAnsi="Times New Roman" w:cs="Times New Roman"/>
+          <w:sz w:val="40"/>
+          <w:szCs w:val="24"/>
+          <w:lang w:val="ru-RU"/>
+        </w:rPr>
+        <w:t xml:space="preserve">не </w:t>
+      </w:r>
+      <w:proofErr w:type="spellStart"/>
+      <w:r>
+        <w:rPr>
+          <w:rFonts w:ascii="Times New Roman" w:hAnsi="Times New Roman" w:cs="Times New Roman"/>
+          <w:sz w:val="40"/>
+          <w:szCs w:val="24"/>
+          <w:lang w:val="ru-RU"/>
+        </w:rPr>
+        <w:t>потр</w:t>
+      </w:r>
+      <w:r>
+        <w:rPr>
+          <w:rFonts w:ascii="Times New Roman" w:hAnsi="Times New Roman" w:cs="Times New Roman"/>
+          <w:sz w:val="40"/>
+          <w:szCs w:val="24"/>
+          <w:lang w:val="uk-UA"/>
+        </w:rPr>
+        <w:t>i</w:t>
+      </w:r>
+      <w:r>
+        <w:rPr>
+          <w:rFonts w:ascii="Times New Roman" w:hAnsi="Times New Roman" w:cs="Times New Roman"/>
+          <w:sz w:val="40"/>
+          <w:szCs w:val="24"/>
+          <w:lang w:val="uk-UA"/>
+        </w:rPr>
+        <w:t>бна</w:t>
+      </w:r>
+      <w:proofErr w:type="spellEnd"/>
+      <w:r>
+        <w:rPr>
+          <w:rFonts w:ascii="Times New Roman" w:hAnsi="Times New Roman" w:cs="Times New Roman"/>
+          <w:sz w:val="40"/>
+          <w:szCs w:val="24"/>
+          <w:lang w:val="uk-UA"/>
+        </w:rPr>
+        <w:t>.</w:t>
+      </w:r>
+    </w:p>
+    <w:p>
+      <w:pPr>
+        <w:autoSpaceDE w:val="0"/>
+        <w:autoSpaceDN w:val="0"/>
+        <w:adjustRightInd w:val="0"/>
+        <w:spacing w:after="0" w:line="240" w:lineRule="auto"/>
+        <w:jc w:val="center"/>
+        <w:rPr>
+          <w:rFonts w:ascii="Times New Roman" w:hAnsi="Times New Roman" w:cs="Times New Roman"/>
+          <w:sz w:val="40"/>
+          <w:szCs w:val="24"/>
+          <w:lang w:val="uk-UA"/>
+        </w:rPr>
+      </w:pPr>
+    </w:p>
+    <w:p>
+      <w:pPr>
+        <w:autoSpaceDE w:val="0"/>
+        <w:autoSpaceDN w:val="0"/>
+        <w:adjustRightInd w:val="0"/>
+        <w:spacing w:after="0" w:line="240" w:lineRule="auto"/>
+        <w:jc w:val="center"/>
+        <w:rPr>
+          <w:rFonts w:ascii="Times New Roman" w:hAnsi="Times New Roman" w:cs="Times New Roman"/>
+          <w:sz w:val="40"/>
+          <w:szCs w:val="24"/>
+          <w:lang w:val="uk-UA"/>
+        </w:rPr>
+      </w:pPr>
+      <w:r>
+        <w:rPr>
+          <w:rFonts w:ascii="Times New Roman" w:hAnsi="Times New Roman" w:cs="Times New Roman"/>
+          <w:sz w:val="40"/>
+          <w:szCs w:val="24"/>
+          <w:lang w:val="uk-UA"/>
+        </w:rPr>
+        <w:t>6</w:t>
+      </w:r>
+      <w:r>
+        <w:rPr>
+          <w:rFonts w:ascii="Times New Roman" w:hAnsi="Times New Roman" w:cs="Times New Roman"/>
+          <w:sz w:val="40"/>
+          <w:szCs w:val="24"/>
+          <w:lang w:val="uk-UA"/>
+        </w:rPr>
+        <w:t>. Висновок</w:t>
+      </w:r>
+    </w:p>
+    <w:p>
+      <w:pPr>
+        <w:autoSpaceDE w:val="0"/>
+        <w:autoSpaceDN w:val="0"/>
+        <w:adjustRightInd w:val="0"/>
+        <w:spacing w:after="0" w:line="240" w:lineRule="auto"/>
+        <w:jc w:val="center"/>
+        <w:rPr>
+          <w:rFonts w:ascii="Times New Roman" w:hAnsi="Times New Roman" w:cs="Times New Roman"/>
+          <w:sz w:val="40"/>
+          <w:szCs w:val="24"/>
+          <w:lang w:val="uk-UA"/>
+        </w:rPr>
+      </w:pPr>
+    </w:p>
+    <w:p>
+      <w:pPr>
+        <w:autoSpaceDE w:val="0"/>
+        <w:autoSpaceDN w:val="0"/>
+        <w:adjustRightInd w:val="0"/>
+        <w:spacing w:after="0" w:line="240" w:lineRule="auto"/>
+        <w:rPr>
+          <w:rFonts w:ascii="Times New Roman" w:hAnsi="Times New Roman" w:cs="Times New Roman"/>
+          <w:sz w:val="28"/>
+          <w:szCs w:val="28"/>
+          <w:lang w:val="ru-RU"/>
+        </w:rPr>
+      </w:pPr>
+      <w:r>
+        <w:rPr>
+          <w:rFonts w:ascii="Times New Roman" w:hAnsi="Times New Roman" w:cs="Times New Roman"/>
+          <w:sz w:val="28"/>
+          <w:szCs w:val="28"/>
+          <w:lang w:val="uk-UA"/>
+        </w:rPr>
+        <w:t>В ц</w:t>
+      </w:r>
+      <w:r>
+        <w:rPr>
+          <w:rFonts w:ascii="Times New Roman" w:hAnsi="Times New Roman" w:cs="Times New Roman"/>
+          <w:sz w:val="28"/>
+          <w:szCs w:val="28"/>
+          <w:lang w:val="uk-UA"/>
+        </w:rPr>
+        <w:t>і</w:t>
+      </w:r>
+      <w:r>
+        <w:rPr>
+          <w:rFonts w:ascii="Times New Roman" w:hAnsi="Times New Roman" w:cs="Times New Roman"/>
+          <w:sz w:val="28"/>
+          <w:szCs w:val="28"/>
+          <w:lang w:val="uk-UA"/>
+        </w:rPr>
+        <w:t>й лабораторн</w:t>
+      </w:r>
+      <w:r>
+        <w:rPr>
+          <w:rFonts w:ascii="Times New Roman" w:hAnsi="Times New Roman" w:cs="Times New Roman"/>
+          <w:sz w:val="28"/>
+          <w:szCs w:val="28"/>
+          <w:lang w:val="uk-UA"/>
+        </w:rPr>
+        <w:t>і</w:t>
+      </w:r>
+      <w:r>
+        <w:rPr>
+          <w:rFonts w:ascii="Times New Roman" w:hAnsi="Times New Roman" w:cs="Times New Roman"/>
+          <w:sz w:val="28"/>
+          <w:szCs w:val="28"/>
+          <w:lang w:val="uk-UA"/>
+        </w:rPr>
+        <w:t>й робот</w:t>
+      </w:r>
+      <w:r>
+        <w:rPr>
+          <w:rFonts w:ascii="Times New Roman" w:hAnsi="Times New Roman" w:cs="Times New Roman"/>
+          <w:sz w:val="28"/>
+          <w:szCs w:val="28"/>
+          <w:lang w:val="uk-UA"/>
+        </w:rPr>
+        <w:t>і</w:t>
+      </w:r>
+      <w:r>
+        <w:rPr>
+          <w:rFonts w:ascii="Times New Roman" w:hAnsi="Times New Roman" w:cs="Times New Roman"/>
+          <w:sz w:val="28"/>
+          <w:szCs w:val="28"/>
+          <w:lang w:val="uk-UA"/>
+        </w:rPr>
+        <w:t xml:space="preserve"> ми опанували технолог</w:t>
+      </w:r>
+      <w:r>
+        <w:rPr>
+          <w:rFonts w:ascii="Times New Roman" w:hAnsi="Times New Roman" w:cs="Times New Roman"/>
+          <w:sz w:val="28"/>
+          <w:szCs w:val="28"/>
+          <w:lang w:val="uk-UA"/>
+        </w:rPr>
+        <w:t>і</w:t>
+      </w:r>
+      <w:r>
+        <w:rPr>
+          <w:rFonts w:ascii="Times New Roman" w:hAnsi="Times New Roman" w:cs="Times New Roman"/>
+          <w:sz w:val="28"/>
+          <w:szCs w:val="28"/>
+          <w:lang w:val="uk-UA"/>
+        </w:rPr>
+        <w:t>ю використання двовим</w:t>
+      </w:r>
+      <w:r>
+        <w:rPr>
+          <w:rFonts w:ascii="Times New Roman" w:hAnsi="Times New Roman" w:cs="Times New Roman"/>
+          <w:sz w:val="28"/>
+          <w:szCs w:val="28"/>
+          <w:lang w:val="uk-UA"/>
+        </w:rPr>
+        <w:t>і</w:t>
+      </w:r>
+      <w:r>
+        <w:rPr>
+          <w:rFonts w:ascii="Times New Roman" w:hAnsi="Times New Roman" w:cs="Times New Roman"/>
+          <w:sz w:val="28"/>
+          <w:szCs w:val="28"/>
+          <w:lang w:val="uk-UA"/>
+        </w:rPr>
+        <w:t>рних масив</w:t>
+      </w:r>
+      <w:r>
+        <w:rPr>
+          <w:rFonts w:ascii="Times New Roman" w:hAnsi="Times New Roman" w:cs="Times New Roman"/>
+          <w:sz w:val="28"/>
+          <w:szCs w:val="28"/>
+          <w:lang w:val="uk-UA"/>
+        </w:rPr>
+        <w:t>і</w:t>
+      </w:r>
+      <w:r>
+        <w:rPr>
+          <w:rFonts w:ascii="Times New Roman" w:hAnsi="Times New Roman" w:cs="Times New Roman"/>
+          <w:sz w:val="28"/>
+          <w:szCs w:val="28"/>
+          <w:lang w:val="uk-UA"/>
+        </w:rPr>
+        <w:t xml:space="preserve">в даних (матриць), навчилися розробляти алгоритми та програми </w:t>
+      </w:r>
+      <w:r>
+        <w:rPr>
+          <w:rFonts w:ascii="Times New Roman" w:hAnsi="Times New Roman" w:cs="Times New Roman"/>
+          <w:sz w:val="28"/>
+          <w:szCs w:val="28"/>
+          <w:lang w:val="uk-UA"/>
+        </w:rPr>
+        <w:t>і</w:t>
+      </w:r>
+      <w:r>
+        <w:rPr>
+          <w:rFonts w:ascii="Times New Roman" w:hAnsi="Times New Roman" w:cs="Times New Roman"/>
+          <w:sz w:val="28"/>
+          <w:szCs w:val="28"/>
+          <w:lang w:val="uk-UA"/>
+        </w:rPr>
+        <w:t>з застосуванням матриць.</w:t>
+      </w:r>
+      <w:r>
+        <w:rPr>
+          <w:rFonts w:ascii="Times New Roman" w:hAnsi="Times New Roman" w:cs="Times New Roman"/>
+          <w:sz w:val="28"/>
+          <w:szCs w:val="28"/>
+          <w:lang w:val="uk-UA"/>
+        </w:rPr>
+        <w:t xml:space="preserve"> За допомогою двовим</w:t>
+      </w:r>
+      <w:r>
+        <w:rPr>
+          <w:rFonts w:ascii="Times New Roman" w:hAnsi="Times New Roman" w:cs="Times New Roman"/>
+          <w:sz w:val="28"/>
+          <w:szCs w:val="28"/>
+          <w:lang w:val="uk-UA"/>
+        </w:rPr>
+        <w:t>і</w:t>
+      </w:r>
+      <w:r>
+        <w:rPr>
+          <w:rFonts w:ascii="Times New Roman" w:hAnsi="Times New Roman" w:cs="Times New Roman"/>
+          <w:sz w:val="28"/>
+          <w:szCs w:val="28"/>
+          <w:lang w:val="uk-UA"/>
+        </w:rPr>
+        <w:t>рного масиву та вкладеного циклу ми заповнили матрицю елементами 1, 2, 3, …</w:t>
+      </w:r>
+      <w:r>
+        <w:rPr>
+          <w:rFonts w:ascii="Times New Roman" w:hAnsi="Times New Roman" w:cs="Times New Roman"/>
+          <w:sz w:val="28"/>
+          <w:szCs w:val="28"/>
+          <w:lang w:val="uk-UA"/>
+        </w:rPr>
+        <w:t>,</w:t>
+      </w:r>
+      <w:r>
+        <w:rPr>
+          <w:rFonts w:ascii="Times New Roman" w:hAnsi="Times New Roman" w:cs="Times New Roman"/>
+          <w:sz w:val="28"/>
+          <w:szCs w:val="28"/>
+          <w:lang w:val="uk-UA"/>
+        </w:rPr>
+        <w:t xml:space="preserve"> </w:t>
+      </w:r>
+      <w:r>
+        <w:rPr>
+          <w:rFonts w:ascii="Times New Roman" w:hAnsi="Times New Roman" w:cs="Times New Roman"/>
+          <w:sz w:val="28"/>
+          <w:szCs w:val="28"/>
+        </w:rPr>
+        <w:t>n</w:t>
+      </w:r>
+      <w:r>
+        <w:rPr>
+          <w:rFonts w:ascii="Times New Roman" w:hAnsi="Times New Roman" w:cs="Times New Roman"/>
+          <w:sz w:val="28"/>
+          <w:szCs w:val="28"/>
+          <w:lang w:val="uk-UA"/>
+        </w:rPr>
+        <w:t>, розм</w:t>
+      </w:r>
+      <w:r>
+        <w:rPr>
+          <w:rFonts w:ascii="Times New Roman" w:hAnsi="Times New Roman" w:cs="Times New Roman"/>
+          <w:sz w:val="28"/>
+          <w:szCs w:val="28"/>
+          <w:lang w:val="uk-UA"/>
+        </w:rPr>
+        <w:t>і</w:t>
+      </w:r>
+      <w:r>
+        <w:rPr>
+          <w:rFonts w:ascii="Times New Roman" w:hAnsi="Times New Roman" w:cs="Times New Roman"/>
+          <w:sz w:val="28"/>
+          <w:szCs w:val="28"/>
+          <w:lang w:val="uk-UA"/>
+        </w:rPr>
+        <w:t xml:space="preserve">щеними таким чином: </w:t>
+      </w:r>
+      <w:r>
+        <w:rPr>
+          <w:noProof/>
+        </w:rPr>
+        <w:drawing>
+          <wp:inline distT="0" distB="0" distL="0" distR="0" wp14:anchorId="0FAF6651" wp14:editId="0F345E9B">
+            <wp:extent cx="1238250" cy="1162050"/>
+            <wp:effectExtent l="0" t="0" r="0" b="0"/>
+            <wp:docPr id="6" name="Picture 6"/>
+            <wp:cNvGraphicFramePr>
+              <a:graphicFrameLocks xmlns:a="http://schemas.openxmlformats.org/drawingml/2006/main" noChangeAspect="1"/>
+            </wp:cNvGraphicFramePr>
+            <a:graphic xmlns:a="http://schemas.openxmlformats.org/drawingml/2006/main">
+              <a:graphicData uri="http://schemas.openxmlformats.org/drawingml/2006/picture">
+                <pic:pic xmlns:pic="http://schemas.openxmlformats.org/drawingml/2006/picture">
+                  <pic:nvPicPr>
+                    <pic:cNvPr id="1" name=""/>
+                    <pic:cNvPicPr/>
+                  </pic:nvPicPr>
+                  <pic:blipFill>
+                    <a:blip r:embed="rId12"/>
+                    <a:stretch>
+                      <a:fillRect/>
+                    </a:stretch>
+                  </pic:blipFill>
+                  <pic:spPr>
+                    <a:xfrm>
+                      <a:off x="0" y="0"/>
                       <a:ext cx="1238250" cy="1162050"/>
                     </a:xfrm>
                     <a:prstGeom prst="rect">
@@ -13703,6 +13694,292 @@
         </w:rPr>
         <w:t xml:space="preserve"> циклу.</w:t>
       </w:r>
+      <w:r>
+        <w:rPr>
+          <w:rFonts w:ascii="Times New Roman" w:hAnsi="Times New Roman" w:cs="Times New Roman"/>
+          <w:sz w:val="28"/>
+          <w:szCs w:val="28"/>
+          <w:lang w:val="ru-RU"/>
+        </w:rPr>
+        <w:t xml:space="preserve"> Мы </w:t>
+      </w:r>
+      <w:proofErr w:type="spellStart"/>
+      <w:r>
+        <w:rPr>
+          <w:rFonts w:ascii="Times New Roman" w:hAnsi="Times New Roman" w:cs="Times New Roman"/>
+          <w:sz w:val="28"/>
+          <w:szCs w:val="28"/>
+          <w:lang w:val="ru-RU"/>
+        </w:rPr>
+        <w:t>використали</w:t>
+      </w:r>
+      <w:proofErr w:type="spellEnd"/>
+      <w:r>
+        <w:rPr>
+          <w:rFonts w:ascii="Times New Roman" w:hAnsi="Times New Roman" w:cs="Times New Roman"/>
+          <w:sz w:val="28"/>
+          <w:szCs w:val="28"/>
+          <w:lang w:val="ru-RU"/>
+        </w:rPr>
+        <w:t xml:space="preserve"> </w:t>
+      </w:r>
+      <w:proofErr w:type="spellStart"/>
+      <w:r>
+        <w:rPr>
+          <w:rFonts w:ascii="Times New Roman" w:hAnsi="Times New Roman" w:cs="Times New Roman"/>
+          <w:sz w:val="28"/>
+          <w:szCs w:val="28"/>
+          <w:lang w:val="ru-RU"/>
+        </w:rPr>
+        <w:t>окрему</w:t>
+      </w:r>
+      <w:proofErr w:type="spellEnd"/>
+      <w:r>
+        <w:rPr>
+          <w:rFonts w:ascii="Times New Roman" w:hAnsi="Times New Roman" w:cs="Times New Roman"/>
+          <w:sz w:val="28"/>
+          <w:szCs w:val="28"/>
+          <w:lang w:val="ru-RU"/>
+        </w:rPr>
+        <w:t xml:space="preserve"> </w:t>
+      </w:r>
+      <w:r>
+        <w:rPr>
+          <w:rFonts w:ascii="Times New Roman" w:hAnsi="Times New Roman" w:cs="Times New Roman"/>
+          <w:sz w:val="28"/>
+          <w:szCs w:val="28"/>
+          <w:lang w:val="uk-UA"/>
+        </w:rPr>
+        <w:lastRenderedPageBreak/>
+        <w:t>п</w:t>
+      </w:r>
+      <w:r>
+        <w:rPr>
+          <w:rFonts w:ascii="Times New Roman" w:hAnsi="Times New Roman" w:cs="Times New Roman"/>
+          <w:sz w:val="28"/>
+          <w:szCs w:val="28"/>
+          <w:lang w:val="uk-UA"/>
+        </w:rPr>
+        <w:t>і</w:t>
+      </w:r>
+      <w:r>
+        <w:rPr>
+          <w:rFonts w:ascii="Times New Roman" w:hAnsi="Times New Roman" w:cs="Times New Roman"/>
+          <w:sz w:val="28"/>
+          <w:szCs w:val="28"/>
+          <w:lang w:val="uk-UA"/>
+        </w:rPr>
+        <w:t xml:space="preserve">дпрограму </w:t>
+      </w:r>
+      <w:proofErr w:type="spellStart"/>
+      <w:r>
+        <w:rPr>
+          <w:rFonts w:ascii="Times New Roman" w:hAnsi="Times New Roman" w:cs="Times New Roman"/>
+          <w:sz w:val="28"/>
+          <w:szCs w:val="28"/>
+        </w:rPr>
+        <w:t>FillDiagonal</w:t>
+      </w:r>
+      <w:proofErr w:type="spellEnd"/>
+      <w:r>
+        <w:rPr>
+          <w:rFonts w:ascii="Times New Roman" w:hAnsi="Times New Roman" w:cs="Times New Roman"/>
+          <w:sz w:val="28"/>
+          <w:szCs w:val="28"/>
+          <w:lang w:val="ru-RU"/>
+        </w:rPr>
+        <w:t xml:space="preserve"> </w:t>
+      </w:r>
+      <w:r>
+        <w:rPr>
+          <w:rFonts w:ascii="Times New Roman" w:hAnsi="Times New Roman" w:cs="Times New Roman"/>
+          <w:sz w:val="28"/>
+          <w:szCs w:val="28"/>
+          <w:lang w:val="ru-RU"/>
+        </w:rPr>
+        <w:t xml:space="preserve">для </w:t>
+      </w:r>
+      <w:proofErr w:type="spellStart"/>
+      <w:r>
+        <w:rPr>
+          <w:rFonts w:ascii="Times New Roman" w:hAnsi="Times New Roman" w:cs="Times New Roman"/>
+          <w:sz w:val="28"/>
+          <w:szCs w:val="28"/>
+          <w:lang w:val="ru-RU"/>
+        </w:rPr>
+        <w:t>заповнення</w:t>
+      </w:r>
+      <w:proofErr w:type="spellEnd"/>
+      <w:r>
+        <w:rPr>
+          <w:rFonts w:ascii="Times New Roman" w:hAnsi="Times New Roman" w:cs="Times New Roman"/>
+          <w:sz w:val="28"/>
+          <w:szCs w:val="28"/>
+          <w:lang w:val="ru-RU"/>
+        </w:rPr>
+        <w:t xml:space="preserve"> </w:t>
+      </w:r>
+      <w:proofErr w:type="spellStart"/>
+      <w:r>
+        <w:rPr>
+          <w:rFonts w:ascii="Times New Roman" w:hAnsi="Times New Roman" w:cs="Times New Roman"/>
+          <w:sz w:val="28"/>
+          <w:szCs w:val="28"/>
+          <w:lang w:val="ru-RU"/>
+        </w:rPr>
+        <w:t>кожно</w:t>
+      </w:r>
+      <w:proofErr w:type="spellEnd"/>
+      <w:r>
+        <w:rPr>
+          <w:rFonts w:ascii="Times New Roman" w:hAnsi="Times New Roman" w:cs="Times New Roman"/>
+          <w:sz w:val="28"/>
+          <w:szCs w:val="28"/>
+          <w:lang w:val="uk-UA"/>
+        </w:rPr>
+        <w:t xml:space="preserve">ї </w:t>
+      </w:r>
+      <w:r>
+        <w:rPr>
+          <w:rFonts w:ascii="Times New Roman" w:hAnsi="Times New Roman" w:cs="Times New Roman"/>
+          <w:sz w:val="28"/>
+          <w:szCs w:val="28"/>
+          <w:lang w:val="ru-RU"/>
+        </w:rPr>
+        <w:t>д</w:t>
+      </w:r>
+      <w:proofErr w:type="spellStart"/>
+      <w:r>
+        <w:rPr>
+          <w:rFonts w:ascii="Times New Roman" w:hAnsi="Times New Roman" w:cs="Times New Roman"/>
+          <w:sz w:val="28"/>
+          <w:szCs w:val="28"/>
+          <w:lang w:val="uk-UA"/>
+        </w:rPr>
+        <w:t>і</w:t>
+      </w:r>
+      <w:r>
+        <w:rPr>
+          <w:rFonts w:ascii="Times New Roman" w:hAnsi="Times New Roman" w:cs="Times New Roman"/>
+          <w:sz w:val="28"/>
+          <w:szCs w:val="28"/>
+          <w:lang w:val="uk-UA"/>
+        </w:rPr>
+        <w:t>агонал</w:t>
+      </w:r>
+      <w:r>
+        <w:rPr>
+          <w:rFonts w:ascii="Times New Roman" w:hAnsi="Times New Roman" w:cs="Times New Roman"/>
+          <w:sz w:val="28"/>
+          <w:szCs w:val="28"/>
+          <w:lang w:val="uk-UA"/>
+        </w:rPr>
+        <w:t>і</w:t>
+      </w:r>
+      <w:proofErr w:type="spellEnd"/>
+      <w:r>
+        <w:rPr>
+          <w:rFonts w:ascii="Times New Roman" w:hAnsi="Times New Roman" w:cs="Times New Roman"/>
+          <w:sz w:val="28"/>
+          <w:szCs w:val="28"/>
+          <w:lang w:val="uk-UA"/>
+        </w:rPr>
+        <w:t xml:space="preserve"> матриц</w:t>
+      </w:r>
+      <w:r>
+        <w:rPr>
+          <w:rFonts w:ascii="Times New Roman" w:hAnsi="Times New Roman" w:cs="Times New Roman"/>
+          <w:sz w:val="28"/>
+          <w:szCs w:val="28"/>
+          <w:lang w:val="uk-UA"/>
+        </w:rPr>
+        <w:t>і</w:t>
+      </w:r>
+      <w:r>
+        <w:rPr>
+          <w:rFonts w:ascii="Times New Roman" w:hAnsi="Times New Roman" w:cs="Times New Roman"/>
+          <w:sz w:val="28"/>
+          <w:szCs w:val="28"/>
+          <w:lang w:val="uk-UA"/>
+        </w:rPr>
+        <w:t>, а також п</w:t>
+      </w:r>
+      <w:r>
+        <w:rPr>
+          <w:rFonts w:ascii="Times New Roman" w:hAnsi="Times New Roman" w:cs="Times New Roman"/>
+          <w:sz w:val="28"/>
+          <w:szCs w:val="28"/>
+          <w:lang w:val="uk-UA"/>
+        </w:rPr>
+        <w:t>і</w:t>
+      </w:r>
+      <w:r>
+        <w:rPr>
+          <w:rFonts w:ascii="Times New Roman" w:hAnsi="Times New Roman" w:cs="Times New Roman"/>
+          <w:sz w:val="28"/>
+          <w:szCs w:val="28"/>
+          <w:lang w:val="uk-UA"/>
+        </w:rPr>
+        <w:t xml:space="preserve">дпрограму </w:t>
+      </w:r>
+      <w:proofErr w:type="spellStart"/>
+      <w:r>
+        <w:rPr>
+          <w:rFonts w:ascii="Times New Roman" w:hAnsi="Times New Roman" w:cs="Times New Roman"/>
+          <w:sz w:val="28"/>
+          <w:szCs w:val="28"/>
+          <w:lang w:val="uk-UA"/>
+        </w:rPr>
+        <w:t>OutputMatrix</w:t>
+      </w:r>
+      <w:proofErr w:type="spellEnd"/>
+      <w:r>
+        <w:rPr>
+          <w:rFonts w:ascii="Times New Roman" w:hAnsi="Times New Roman" w:cs="Times New Roman"/>
+          <w:sz w:val="28"/>
+          <w:szCs w:val="28"/>
+          <w:lang w:val="uk-UA"/>
+        </w:rPr>
+        <w:t xml:space="preserve"> для виводу отримано</w:t>
+      </w:r>
+      <w:r>
+        <w:rPr>
+          <w:rFonts w:ascii="Times New Roman" w:hAnsi="Times New Roman" w:cs="Times New Roman"/>
+          <w:sz w:val="28"/>
+          <w:szCs w:val="28"/>
+          <w:lang w:val="uk-UA"/>
+        </w:rPr>
+        <w:t>ї</w:t>
+      </w:r>
+      <w:r>
+        <w:rPr>
+          <w:rFonts w:ascii="Times New Roman" w:hAnsi="Times New Roman" w:cs="Times New Roman"/>
+          <w:sz w:val="28"/>
+          <w:szCs w:val="28"/>
+          <w:lang w:val="uk-UA"/>
+        </w:rPr>
+        <w:t xml:space="preserve"> матриц</w:t>
+      </w:r>
+      <w:r>
+        <w:rPr>
+          <w:rFonts w:ascii="Times New Roman" w:hAnsi="Times New Roman" w:cs="Times New Roman"/>
+          <w:sz w:val="28"/>
+          <w:szCs w:val="28"/>
+          <w:lang w:val="uk-UA"/>
+        </w:rPr>
+        <w:t>і</w:t>
+      </w:r>
+      <w:r>
+        <w:rPr>
+          <w:rFonts w:ascii="Times New Roman" w:hAnsi="Times New Roman" w:cs="Times New Roman"/>
+          <w:sz w:val="28"/>
+          <w:szCs w:val="28"/>
+          <w:lang w:val="uk-UA"/>
+        </w:rPr>
+        <w:t>.</w:t>
+      </w:r>
+      <w:bookmarkStart w:id="0" w:name="_GoBack"/>
+      <w:bookmarkEnd w:id="0"/>
     </w:p>
     <w:p>
       <w:pPr>
@@ -14679,7 +14956,7 @@
 </file>
 
 <file path=customXml/itemProps1.xml><?xml version="1.0" encoding="utf-8"?>
-<ds:datastoreItem xmlns:ds="http://schemas.openxmlformats.org/officeDocument/2006/customXml" ds:itemID="{B9FD507F-227B-49E2-9555-7D79C6D65080}">
+<ds:datastoreItem xmlns:ds="http://schemas.openxmlformats.org/officeDocument/2006/customXml" ds:itemID="{95E4E29B-2D1A-43BF-8963-B9F5AFB7ABF1}">
   <ds:schemaRefs>
     <ds:schemaRef ds:uri="http://schemas.openxmlformats.org/officeDocument/2006/bibliography"/>
   </ds:schemaRefs>

</xml_diff>